<commit_message>
Fix tables and figures numbering
</commit_message>
<xml_diff>
--- a/Mẫu và hướng dẫn/Báo cáo mẫu.docx
+++ b/Mẫu và hướng dẫn/Báo cáo mẫu.docx
@@ -3383,7 +3383,7 @@
     </w:p>
     <w:p>
       <w:pPr>
-        <w:pStyle w:val="Hnhnh"/>
+        <w:pStyle w:val="Figures"/>
         <w:tabs>
           <w:tab w:val="left" w:pos="3060"/>
           <w:tab w:val="left" w:pos="4230"/>
@@ -3456,7 +3456,7 @@
     </w:p>
     <w:p>
       <w:pPr>
-        <w:pStyle w:val="Hnhnh"/>
+        <w:pStyle w:val="Figures"/>
         <w:rPr>
           <w:lang w:val="vi-VN"/>
         </w:rPr>
@@ -3480,7 +3480,7 @@
     </w:p>
     <w:p>
       <w:pPr>
-        <w:pStyle w:val="Bngbiu"/>
+        <w:pStyle w:val="Tables"/>
         <w:numPr>
           <w:ilvl w:val="1"/>
           <w:numId w:val="5"/>
@@ -3670,6 +3670,11 @@
     </w:p>
     <w:p>
       <w:pPr>
+        <w:pStyle w:val="Tables"/>
+      </w:pPr>
+    </w:p>
+    <w:p>
+      <w:pPr>
         <w:pStyle w:val="Heading1"/>
       </w:pPr>
       <w:bookmarkStart w:id="98" w:name="_Toc185414365"/>
@@ -4158,7 +4163,7 @@
   <w:abstractNum w:abstractNumId="2" w15:restartNumberingAfterBreak="0">
     <w:nsid w:val="11341D0C"/>
     <w:multiLevelType w:val="multilevel"/>
-    <w:tmpl w:val="E3EC746C"/>
+    <w:tmpl w:val="266A2564"/>
     <w:lvl w:ilvl="0">
       <w:start w:val="1"/>
       <w:numFmt w:val="decimal"/>
@@ -4174,7 +4179,7 @@
     <w:lvl w:ilvl="1">
       <w:start w:val="1"/>
       <w:numFmt w:val="decimal"/>
-      <w:pStyle w:val="Bngbiu"/>
+      <w:pStyle w:val="Tables"/>
       <w:suff w:val="nothing"/>
       <w:lvlText w:val="Bảng %1.%2. "/>
       <w:lvlJc w:val="center"/>
@@ -4188,7 +4193,6 @@
     <w:lvl w:ilvl="2">
       <w:start w:val="1"/>
       <w:numFmt w:val="decimal"/>
-      <w:pStyle w:val="Hnhnh"/>
       <w:suff w:val="nothing"/>
       <w:lvlText w:val="Hình %1.%3. "/>
       <w:lvlJc w:val="center"/>
@@ -4392,7 +4396,7 @@
   <w:abstractNum w:abstractNumId="4" w15:restartNumberingAfterBreak="0">
     <w:nsid w:val="74936EA7"/>
     <w:multiLevelType w:val="multilevel"/>
-    <w:tmpl w:val="F6804B06"/>
+    <w:tmpl w:val="0AE0A0BE"/>
     <w:lvl w:ilvl="0">
       <w:start w:val="1"/>
       <w:numFmt w:val="decimal"/>
@@ -4452,7 +4456,9 @@
     <w:lvl w:ilvl="4">
       <w:start w:val="1"/>
       <w:numFmt w:val="decimal"/>
-      <w:lvlText w:val="%1.%2.%3.%4.%5."/>
+      <w:pStyle w:val="Figures"/>
+      <w:suff w:val="nothing"/>
+      <w:lvlText w:val="Hình %1.%5. "/>
       <w:lvlJc w:val="left"/>
       <w:pPr>
         <w:ind w:left="0" w:firstLine="0"/>
@@ -4464,7 +4470,9 @@
     <w:lvl w:ilvl="5">
       <w:start w:val="1"/>
       <w:numFmt w:val="decimal"/>
-      <w:lvlText w:val="%1.%2.%3.%4.%5.%6."/>
+      <w:pStyle w:val="Tables"/>
+      <w:suff w:val="nothing"/>
+      <w:lvlText w:val="Bảng %1.%6. "/>
       <w:lvlJc w:val="left"/>
       <w:pPr>
         <w:ind w:left="0" w:firstLine="0"/>
@@ -4990,7 +4998,6 @@
       <w:numPr>
         <w:numId w:val="1"/>
       </w:numPr>
-      <w:ind w:firstLine="1728"/>
       <w:jc w:val="center"/>
       <w:outlineLvl w:val="0"/>
     </w:pPr>
@@ -5223,10 +5230,10 @@
       <w:lang w:val="vi-VN"/>
     </w:rPr>
   </w:style>
-  <w:style w:type="character" w:customStyle="1" w:styleId="BngbiuChar">
-    <w:name w:val="Bảng biểu Char"/>
-    <w:basedOn w:val="HnhnhChar"/>
-    <w:link w:val="Bngbiu"/>
+  <w:style w:type="character" w:customStyle="1" w:styleId="TablesChar">
+    <w:name w:val="Tables Char"/>
+    <w:basedOn w:val="FiguresChar"/>
+    <w:link w:val="Tables"/>
     <w:rsid w:val="00240632"/>
     <w:rPr>
       <w:rFonts w:ascii="Times New Roman" w:hAnsi="Times New Roman"/>
@@ -5619,18 +5626,17 @@
       <w:ind w:left="288"/>
     </w:pPr>
   </w:style>
-  <w:style w:type="paragraph" w:customStyle="1" w:styleId="Hnhnh">
-    <w:name w:val="Hình ảnh"/>
+  <w:style w:type="paragraph" w:customStyle="1" w:styleId="Figures">
+    <w:name w:val="Figures"/>
     <w:basedOn w:val="NoSpacing"/>
-    <w:link w:val="HnhnhChar"/>
+    <w:link w:val="FiguresChar"/>
     <w:qFormat/>
     <w:rsid w:val="006C18C7"/>
     <w:pPr>
       <w:numPr>
-        <w:ilvl w:val="2"/>
-        <w:numId w:val="6"/>
+        <w:ilvl w:val="4"/>
+        <w:numId w:val="1"/>
       </w:numPr>
-      <w:ind w:left="562" w:firstLine="0"/>
       <w:jc w:val="center"/>
     </w:pPr>
     <w:rPr>
@@ -5638,10 +5644,10 @@
       <w:lang w:val="en-US"/>
     </w:rPr>
   </w:style>
-  <w:style w:type="character" w:customStyle="1" w:styleId="HnhnhChar">
-    <w:name w:val="Hình ảnh Char"/>
+  <w:style w:type="character" w:customStyle="1" w:styleId="FiguresChar">
+    <w:name w:val="Figures Char"/>
     <w:basedOn w:val="NoSpacingChar"/>
-    <w:link w:val="Hnhnh"/>
+    <w:link w:val="Figures"/>
     <w:rsid w:val="006C18C7"/>
     <w:rPr>
       <w:rFonts w:ascii="Times New Roman" w:hAnsi="Times New Roman"/>
@@ -5685,15 +5691,15 @@
       <w:ind w:firstLine="0"/>
     </w:pPr>
   </w:style>
-  <w:style w:type="paragraph" w:customStyle="1" w:styleId="Bngbiu">
-    <w:name w:val="Bảng biểu"/>
-    <w:basedOn w:val="Hnhnh"/>
-    <w:link w:val="BngbiuChar"/>
+  <w:style w:type="paragraph" w:customStyle="1" w:styleId="Tables">
+    <w:name w:val="Tables"/>
+    <w:basedOn w:val="Figures"/>
+    <w:link w:val="TablesChar"/>
     <w:qFormat/>
     <w:rsid w:val="009E76A2"/>
     <w:pPr>
       <w:numPr>
-        <w:ilvl w:val="1"/>
+        <w:ilvl w:val="5"/>
       </w:numPr>
     </w:pPr>
   </w:style>
@@ -5725,6 +5731,33 @@
         <w:right w:w="72" w:type="dxa"/>
       </w:tblCellMar>
     </w:tblPr>
+  </w:style>
+  <w:style w:type="paragraph" w:styleId="Header">
+    <w:name w:val="header"/>
+    <w:basedOn w:val="Normal"/>
+    <w:link w:val="HeaderChar"/>
+    <w:uiPriority w:val="99"/>
+    <w:unhideWhenUsed/>
+    <w:rsid w:val="00077ED3"/>
+    <w:pPr>
+      <w:tabs>
+        <w:tab w:val="center" w:pos="4680"/>
+        <w:tab w:val="right" w:pos="9360"/>
+      </w:tabs>
+      <w:spacing w:after="0" w:line="240" w:lineRule="auto"/>
+    </w:pPr>
+  </w:style>
+  <w:style w:type="character" w:customStyle="1" w:styleId="HeaderChar">
+    <w:name w:val="Header Char"/>
+    <w:basedOn w:val="DefaultParagraphFont"/>
+    <w:link w:val="Header"/>
+    <w:uiPriority w:val="99"/>
+    <w:rsid w:val="00077ED3"/>
+    <w:rPr>
+      <w:rFonts w:ascii="Times New Roman" w:hAnsi="Times New Roman"/>
+      <w:sz w:val="28"/>
+      <w:lang w:val="vi-VN"/>
+    </w:rPr>
   </w:style>
 </w:styles>
 </file>

</xml_diff>

<commit_message>
Update figures and tables numbering but more perfect
</commit_message>
<xml_diff>
--- a/Mẫu và hướng dẫn/Báo cáo mẫu.docx
+++ b/Mẫu và hướng dẫn/Báo cáo mẫu.docx
@@ -3097,6 +3097,9 @@
     <w:p>
       <w:pPr>
         <w:pStyle w:val="Heading1"/>
+        <w:rPr>
+          <w:lang w:val="en-US"/>
+        </w:rPr>
       </w:pPr>
       <w:bookmarkStart w:id="34" w:name="_Toc185374587"/>
       <w:bookmarkStart w:id="35" w:name="_Toc185374966"/>
@@ -3122,26 +3125,23 @@
           <w:lang w:val="en-US"/>
         </w:rPr>
       </w:pPr>
-      <w:bookmarkStart w:id="40" w:name="_Toc185374588"/>
-      <w:bookmarkStart w:id="41" w:name="_Toc185374967"/>
-      <w:bookmarkStart w:id="42" w:name="_Toc185375161"/>
-      <w:bookmarkStart w:id="43" w:name="_Toc185375704"/>
-      <w:bookmarkStart w:id="44" w:name="_Toc185376662"/>
-      <w:bookmarkStart w:id="45" w:name="_Toc185414355"/>
-      <w:r>
-        <w:rPr>
-          <w:lang w:val="en-US"/>
-        </w:rPr>
-        <w:t xml:space="preserve">Đây là heading </w:t>
-      </w:r>
+    </w:p>
+    <w:p>
+      <w:pPr>
+        <w:pStyle w:val="Heading1"/>
+      </w:pPr>
+      <w:bookmarkStart w:id="40" w:name="_Toc185374596"/>
+      <w:bookmarkStart w:id="41" w:name="_Toc185374975"/>
+      <w:bookmarkStart w:id="42" w:name="_Toc185375169"/>
+      <w:bookmarkStart w:id="43" w:name="_Toc185375712"/>
+      <w:bookmarkStart w:id="44" w:name="_Toc185376670"/>
+      <w:bookmarkStart w:id="45" w:name="_Toc185414363"/>
       <w:bookmarkEnd w:id="40"/>
       <w:bookmarkEnd w:id="41"/>
       <w:bookmarkEnd w:id="42"/>
       <w:r>
-        <w:rPr>
-          <w:lang w:val="en-US"/>
-        </w:rPr>
-        <w:t>2</w:t>
+        <w:lastRenderedPageBreak/>
+        <w:t>PHÂN TÍCH THIẾT KẾ HỆ THỐNG</w:t>
       </w:r>
       <w:bookmarkEnd w:id="43"/>
       <w:bookmarkEnd w:id="44"/>
@@ -3149,541 +3149,26 @@
     </w:p>
     <w:p>
       <w:pPr>
-        <w:pStyle w:val="Heading3"/>
-        <w:rPr>
-          <w:lang w:val="en-US"/>
-        </w:rPr>
-      </w:pPr>
-      <w:bookmarkStart w:id="46" w:name="_Toc185374589"/>
-      <w:bookmarkStart w:id="47" w:name="_Toc185374968"/>
-      <w:bookmarkStart w:id="48" w:name="_Toc185375162"/>
-      <w:bookmarkStart w:id="49" w:name="_Toc185375705"/>
-      <w:bookmarkStart w:id="50" w:name="_Toc185376663"/>
-      <w:bookmarkStart w:id="51" w:name="_Toc185414356"/>
-      <w:r>
-        <w:rPr>
-          <w:lang w:val="en-US"/>
-        </w:rPr>
-        <w:t xml:space="preserve">Đây là heading </w:t>
-      </w:r>
+        <w:pStyle w:val="Heading2"/>
+      </w:pPr>
+      <w:bookmarkStart w:id="46" w:name="_Toc185414364"/>
       <w:bookmarkEnd w:id="46"/>
+    </w:p>
+    <w:p>
+      <w:pPr>
+        <w:pStyle w:val="Heading1"/>
+      </w:pPr>
+      <w:bookmarkStart w:id="47" w:name="_Toc185414365"/>
       <w:bookmarkEnd w:id="47"/>
-      <w:bookmarkEnd w:id="48"/>
-      <w:r>
-        <w:rPr>
-          <w:lang w:val="en-US"/>
-        </w:rPr>
-        <w:t>3</w:t>
-      </w:r>
-      <w:bookmarkEnd w:id="49"/>
-      <w:bookmarkEnd w:id="50"/>
-      <w:bookmarkEnd w:id="51"/>
-    </w:p>
-    <w:p>
-      <w:pPr>
-        <w:pStyle w:val="Heading4"/>
-        <w:rPr>
-          <w:lang w:val="en-US"/>
-        </w:rPr>
-      </w:pPr>
-      <w:r>
-        <w:rPr>
-          <w:lang w:val="en-US"/>
-        </w:rPr>
-        <w:t xml:space="preserve">Đây là heading </w:t>
-      </w:r>
-      <w:r>
-        <w:rPr>
-          <w:lang w:val="en-US"/>
-        </w:rPr>
-        <w:t>4</w:t>
-      </w:r>
-    </w:p>
-    <w:p>
-      <w:pPr>
-        <w:pStyle w:val="Heading2"/>
-        <w:rPr>
-          <w:lang w:val="en-US"/>
-        </w:rPr>
-      </w:pPr>
-      <w:bookmarkStart w:id="52" w:name="_Toc185374590"/>
-      <w:bookmarkStart w:id="53" w:name="_Toc185374969"/>
-      <w:bookmarkStart w:id="54" w:name="_Toc185375163"/>
-      <w:bookmarkStart w:id="55" w:name="_Toc185375706"/>
-      <w:bookmarkStart w:id="56" w:name="_Toc185376664"/>
-      <w:bookmarkStart w:id="57" w:name="_Toc185414357"/>
-      <w:bookmarkEnd w:id="52"/>
-      <w:bookmarkEnd w:id="53"/>
-      <w:bookmarkEnd w:id="54"/>
-      <w:bookmarkEnd w:id="55"/>
-      <w:bookmarkEnd w:id="56"/>
-      <w:bookmarkEnd w:id="57"/>
-    </w:p>
-    <w:p>
-      <w:pPr>
-        <w:pStyle w:val="Heading3"/>
-        <w:rPr>
-          <w:lang w:val="en-US"/>
-        </w:rPr>
-      </w:pPr>
-      <w:bookmarkStart w:id="58" w:name="_Toc185374591"/>
-      <w:bookmarkStart w:id="59" w:name="_Toc185374970"/>
-      <w:bookmarkStart w:id="60" w:name="_Toc185375164"/>
-      <w:bookmarkStart w:id="61" w:name="_Toc185375707"/>
-      <w:bookmarkStart w:id="62" w:name="_Toc185376665"/>
-      <w:bookmarkStart w:id="63" w:name="_Toc185414358"/>
-      <w:bookmarkEnd w:id="58"/>
-      <w:bookmarkEnd w:id="59"/>
-      <w:bookmarkEnd w:id="60"/>
-      <w:bookmarkEnd w:id="61"/>
-      <w:bookmarkEnd w:id="62"/>
-      <w:bookmarkEnd w:id="63"/>
-    </w:p>
-    <w:p>
-      <w:pPr>
-        <w:pStyle w:val="Heading3"/>
-        <w:rPr>
-          <w:lang w:val="en-US"/>
-        </w:rPr>
-      </w:pPr>
-      <w:bookmarkStart w:id="64" w:name="_Toc185374592"/>
-      <w:bookmarkStart w:id="65" w:name="_Toc185374971"/>
-      <w:bookmarkStart w:id="66" w:name="_Toc185375165"/>
-      <w:bookmarkStart w:id="67" w:name="_Toc185375708"/>
-      <w:bookmarkStart w:id="68" w:name="_Toc185376666"/>
-      <w:bookmarkStart w:id="69" w:name="_Toc185414359"/>
-      <w:bookmarkEnd w:id="64"/>
-      <w:bookmarkEnd w:id="65"/>
-      <w:bookmarkEnd w:id="66"/>
-      <w:bookmarkEnd w:id="67"/>
-      <w:bookmarkEnd w:id="68"/>
-      <w:bookmarkEnd w:id="69"/>
-    </w:p>
-    <w:p>
-      <w:pPr>
-        <w:pStyle w:val="Heading2"/>
-        <w:rPr>
-          <w:lang w:val="en-US"/>
-        </w:rPr>
-      </w:pPr>
-      <w:bookmarkStart w:id="70" w:name="_Toc185374593"/>
-      <w:bookmarkStart w:id="71" w:name="_Toc185374972"/>
-      <w:bookmarkStart w:id="72" w:name="_Toc185375166"/>
-      <w:bookmarkStart w:id="73" w:name="_Toc185375709"/>
-      <w:bookmarkStart w:id="74" w:name="_Toc185376667"/>
-      <w:bookmarkStart w:id="75" w:name="_Toc185414360"/>
-      <w:bookmarkEnd w:id="70"/>
-      <w:bookmarkEnd w:id="71"/>
-      <w:bookmarkEnd w:id="72"/>
-      <w:bookmarkEnd w:id="73"/>
-      <w:bookmarkEnd w:id="74"/>
-      <w:bookmarkEnd w:id="75"/>
-    </w:p>
-    <w:p>
-      <w:pPr>
-        <w:pStyle w:val="Heading3"/>
-        <w:rPr>
-          <w:lang w:val="en-US"/>
-        </w:rPr>
-      </w:pPr>
-      <w:bookmarkStart w:id="76" w:name="_Toc185374594"/>
-      <w:bookmarkStart w:id="77" w:name="_Toc185374973"/>
-      <w:bookmarkStart w:id="78" w:name="_Toc185375167"/>
-      <w:bookmarkStart w:id="79" w:name="_Toc185375710"/>
-      <w:bookmarkStart w:id="80" w:name="_Toc185376668"/>
-      <w:bookmarkStart w:id="81" w:name="_Toc185414361"/>
-      <w:bookmarkEnd w:id="76"/>
-      <w:bookmarkEnd w:id="77"/>
-      <w:bookmarkEnd w:id="78"/>
-      <w:bookmarkEnd w:id="79"/>
-      <w:bookmarkEnd w:id="80"/>
-      <w:bookmarkEnd w:id="81"/>
-    </w:p>
-    <w:p>
-      <w:pPr>
-        <w:pStyle w:val="Heading3"/>
-        <w:rPr>
-          <w:lang w:val="en-US"/>
-        </w:rPr>
-      </w:pPr>
-      <w:bookmarkStart w:id="82" w:name="_Toc185374595"/>
-      <w:bookmarkStart w:id="83" w:name="_Toc185374974"/>
-      <w:bookmarkStart w:id="84" w:name="_Toc185375168"/>
-      <w:bookmarkStart w:id="85" w:name="_Toc185375711"/>
-      <w:bookmarkStart w:id="86" w:name="_Toc185376669"/>
-      <w:bookmarkStart w:id="87" w:name="_Toc185414362"/>
-      <w:bookmarkEnd w:id="82"/>
-      <w:bookmarkEnd w:id="83"/>
-      <w:bookmarkEnd w:id="84"/>
-      <w:bookmarkEnd w:id="85"/>
-      <w:bookmarkEnd w:id="86"/>
-      <w:bookmarkEnd w:id="87"/>
-    </w:p>
-    <w:p>
-      <w:pPr>
-        <w:pStyle w:val="Center"/>
-        <w:rPr>
-          <w:lang w:val="en-US"/>
-        </w:rPr>
-      </w:pPr>
-      <w:r>
-        <w:rPr>
-          <w:noProof/>
-          <w:lang w:val="en-US"/>
-        </w:rPr>
-        <w:drawing>
-          <wp:inline distT="0" distB="0" distL="0" distR="0" wp14:anchorId="76E475CB" wp14:editId="00B18CFB">
-            <wp:extent cx="4610100" cy="4515534"/>
-            <wp:effectExtent l="0" t="0" r="0" b="0"/>
-            <wp:docPr id="349061387" name="Picture 1"/>
-            <wp:cNvGraphicFramePr>
-              <a:graphicFrameLocks xmlns:a="http://schemas.openxmlformats.org/drawingml/2006/main" noChangeAspect="1"/>
-            </wp:cNvGraphicFramePr>
-            <a:graphic xmlns:a="http://schemas.openxmlformats.org/drawingml/2006/main">
-              <a:graphicData uri="http://schemas.openxmlformats.org/drawingml/2006/picture">
-                <pic:pic xmlns:pic="http://schemas.openxmlformats.org/drawingml/2006/picture">
-                  <pic:nvPicPr>
-                    <pic:cNvPr id="0" name="Picture 1"/>
-                    <pic:cNvPicPr>
-                      <a:picLocks noChangeAspect="1" noChangeArrowheads="1"/>
-                    </pic:cNvPicPr>
-                  </pic:nvPicPr>
-                  <pic:blipFill>
-                    <a:blip r:embed="rId10" cstate="print">
-                      <a:extLst>
-                        <a:ext uri="{28A0092B-C50C-407E-A947-70E740481C1C}">
-                          <a14:useLocalDpi xmlns:a14="http://schemas.microsoft.com/office/drawing/2010/main" val="0"/>
-                        </a:ext>
-                      </a:extLst>
-                    </a:blip>
-                    <a:srcRect/>
-                    <a:stretch>
-                      <a:fillRect/>
-                    </a:stretch>
-                  </pic:blipFill>
-                  <pic:spPr bwMode="auto">
-                    <a:xfrm>
-                      <a:off x="0" y="0"/>
-                      <a:ext cx="4611010" cy="4516425"/>
-                    </a:xfrm>
-                    <a:prstGeom prst="rect">
-                      <a:avLst/>
-                    </a:prstGeom>
-                    <a:noFill/>
-                    <a:ln>
-                      <a:noFill/>
-                    </a:ln>
-                  </pic:spPr>
-                </pic:pic>
-              </a:graphicData>
-            </a:graphic>
-          </wp:inline>
-        </w:drawing>
-      </w:r>
-    </w:p>
-    <w:p>
-      <w:pPr>
-        <w:pStyle w:val="Figures"/>
-      </w:pPr>
-      <w:bookmarkStart w:id="88" w:name="_Toc185412393"/>
-      <w:r>
-        <w:t>Ảnh gì đó</w:t>
-      </w:r>
-      <w:bookmarkEnd w:id="88"/>
-    </w:p>
-    <w:p>
-      <w:pPr>
-        <w:pStyle w:val="Center"/>
-      </w:pPr>
-      <w:r>
-        <w:rPr>
-          <w:noProof/>
-        </w:rPr>
-        <w:lastRenderedPageBreak/>
-        <w:drawing>
-          <wp:inline distT="0" distB="0" distL="0" distR="0" wp14:anchorId="7ABF4B83" wp14:editId="7D389870">
-            <wp:extent cx="3539739" cy="1990725"/>
-            <wp:effectExtent l="0" t="0" r="3810" b="0"/>
-            <wp:docPr id="614107207" name="Picture 2"/>
-            <wp:cNvGraphicFramePr>
-              <a:graphicFrameLocks xmlns:a="http://schemas.openxmlformats.org/drawingml/2006/main" noChangeAspect="1"/>
-            </wp:cNvGraphicFramePr>
-            <a:graphic xmlns:a="http://schemas.openxmlformats.org/drawingml/2006/main">
-              <a:graphicData uri="http://schemas.openxmlformats.org/drawingml/2006/picture">
-                <pic:pic xmlns:pic="http://schemas.openxmlformats.org/drawingml/2006/picture">
-                  <pic:nvPicPr>
-                    <pic:cNvPr id="0" name="Picture 2"/>
-                    <pic:cNvPicPr>
-                      <a:picLocks noChangeAspect="1" noChangeArrowheads="1"/>
-                    </pic:cNvPicPr>
-                  </pic:nvPicPr>
-                  <pic:blipFill>
-                    <a:blip r:embed="rId11" cstate="print">
-                      <a:extLst>
-                        <a:ext uri="{28A0092B-C50C-407E-A947-70E740481C1C}">
-                          <a14:useLocalDpi xmlns:a14="http://schemas.microsoft.com/office/drawing/2010/main" val="0"/>
-                        </a:ext>
-                      </a:extLst>
-                    </a:blip>
-                    <a:srcRect/>
-                    <a:stretch>
-                      <a:fillRect/>
-                    </a:stretch>
-                  </pic:blipFill>
-                  <pic:spPr bwMode="auto">
-                    <a:xfrm>
-                      <a:off x="0" y="0"/>
-                      <a:ext cx="3542097" cy="1992051"/>
-                    </a:xfrm>
-                    <a:prstGeom prst="rect">
-                      <a:avLst/>
-                    </a:prstGeom>
-                    <a:noFill/>
-                    <a:ln>
-                      <a:noFill/>
-                    </a:ln>
-                  </pic:spPr>
-                </pic:pic>
-              </a:graphicData>
-            </a:graphic>
-          </wp:inline>
-        </w:drawing>
-      </w:r>
-    </w:p>
-    <w:p>
-      <w:pPr>
-        <w:pStyle w:val="Figures"/>
+    </w:p>
+    <w:p>
+      <w:pPr>
+        <w:pStyle w:val="Heading11"/>
         <w:rPr>
           <w:lang w:val="vi-VN"/>
         </w:rPr>
       </w:pPr>
-      <w:bookmarkStart w:id="89" w:name="_Toc185412394"/>
-      <w:r>
-        <w:rPr>
-          <w:lang w:val="vi-VN"/>
-        </w:rPr>
-        <w:t>Ảnh gì đó nhưng mà là 2</w:t>
-      </w:r>
-      <w:bookmarkEnd w:id="89"/>
-    </w:p>
-    <w:p>
-      <w:r>
-        <w:t xml:space="preserve">Thông tin biểu diễn </w:t>
-      </w:r>
-      <w:r>
-        <w:t>ở bảng 1.1.</w:t>
-      </w:r>
-    </w:p>
-    <w:p>
-      <w:pPr>
-        <w:pStyle w:val="Tables"/>
-        <w:numPr>
-          <w:ilvl w:val="1"/>
-          <w:numId w:val="5"/>
-        </w:numPr>
-        <w:rPr>
-          <w:lang w:val="vi-VN"/>
-        </w:rPr>
-      </w:pPr>
-      <w:bookmarkStart w:id="90" w:name="_Toc185412387"/>
-      <w:r>
-        <w:t>Bảng gì gì đó</w:t>
-      </w:r>
-      <w:bookmarkEnd w:id="90"/>
-    </w:p>
-    <w:tbl>
-      <w:tblPr>
-        <w:tblStyle w:val="TableGrid"/>
-        <w:tblW w:w="0" w:type="auto"/>
-        <w:tblLook w:val="04A0" w:firstRow="1" w:lastRow="0" w:firstColumn="1" w:lastColumn="0" w:noHBand="0" w:noVBand="1"/>
-      </w:tblPr>
-      <w:tblGrid>
-        <w:gridCol w:w="2925"/>
-        <w:gridCol w:w="2926"/>
-        <w:gridCol w:w="2926"/>
-      </w:tblGrid>
-      <w:tr>
-        <w:tc>
-          <w:tcPr>
-            <w:tcW w:w="2925" w:type="dxa"/>
-          </w:tcPr>
-          <w:p>
-            <w:pPr>
-              <w:pStyle w:val="Center"/>
-            </w:pPr>
-          </w:p>
-        </w:tc>
-        <w:tc>
-          <w:tcPr>
-            <w:tcW w:w="2926" w:type="dxa"/>
-          </w:tcPr>
-          <w:p>
-            <w:pPr>
-              <w:pStyle w:val="Center"/>
-            </w:pPr>
-          </w:p>
-        </w:tc>
-        <w:tc>
-          <w:tcPr>
-            <w:tcW w:w="2926" w:type="dxa"/>
-          </w:tcPr>
-          <w:p>
-            <w:pPr>
-              <w:pStyle w:val="Center"/>
-            </w:pPr>
-          </w:p>
-        </w:tc>
-      </w:tr>
-      <w:tr>
-        <w:tc>
-          <w:tcPr>
-            <w:tcW w:w="2925" w:type="dxa"/>
-          </w:tcPr>
-          <w:p>
-            <w:pPr>
-              <w:pStyle w:val="Center"/>
-            </w:pPr>
-          </w:p>
-        </w:tc>
-        <w:tc>
-          <w:tcPr>
-            <w:tcW w:w="2926" w:type="dxa"/>
-          </w:tcPr>
-          <w:p>
-            <w:pPr>
-              <w:pStyle w:val="Center"/>
-            </w:pPr>
-          </w:p>
-        </w:tc>
-        <w:tc>
-          <w:tcPr>
-            <w:tcW w:w="2926" w:type="dxa"/>
-          </w:tcPr>
-          <w:p>
-            <w:pPr>
-              <w:pStyle w:val="Center"/>
-            </w:pPr>
-          </w:p>
-        </w:tc>
-      </w:tr>
-      <w:tr>
-        <w:tc>
-          <w:tcPr>
-            <w:tcW w:w="2925" w:type="dxa"/>
-          </w:tcPr>
-          <w:p>
-            <w:pPr>
-              <w:pStyle w:val="Center"/>
-            </w:pPr>
-          </w:p>
-        </w:tc>
-        <w:tc>
-          <w:tcPr>
-            <w:tcW w:w="2926" w:type="dxa"/>
-          </w:tcPr>
-          <w:p>
-            <w:pPr>
-              <w:pStyle w:val="Center"/>
-            </w:pPr>
-          </w:p>
-        </w:tc>
-        <w:tc>
-          <w:tcPr>
-            <w:tcW w:w="2926" w:type="dxa"/>
-          </w:tcPr>
-          <w:p>
-            <w:pPr>
-              <w:pStyle w:val="Center"/>
-            </w:pPr>
-          </w:p>
-        </w:tc>
-      </w:tr>
-      <w:tr>
-        <w:tc>
-          <w:tcPr>
-            <w:tcW w:w="2925" w:type="dxa"/>
-          </w:tcPr>
-          <w:p>
-            <w:pPr>
-              <w:pStyle w:val="Center"/>
-            </w:pPr>
-          </w:p>
-        </w:tc>
-        <w:tc>
-          <w:tcPr>
-            <w:tcW w:w="2926" w:type="dxa"/>
-          </w:tcPr>
-          <w:p>
-            <w:pPr>
-              <w:pStyle w:val="Center"/>
-            </w:pPr>
-          </w:p>
-        </w:tc>
-        <w:tc>
-          <w:tcPr>
-            <w:tcW w:w="2926" w:type="dxa"/>
-          </w:tcPr>
-          <w:p>
-            <w:pPr>
-              <w:pStyle w:val="Center"/>
-            </w:pPr>
-          </w:p>
-        </w:tc>
-      </w:tr>
-    </w:tbl>
-    <w:p>
-      <w:pPr>
-        <w:pStyle w:val="Center"/>
-      </w:pPr>
-    </w:p>
-    <w:p>
-      <w:pPr>
-        <w:pStyle w:val="Heading1"/>
-      </w:pPr>
-      <w:bookmarkStart w:id="91" w:name="_Toc185374596"/>
-      <w:bookmarkStart w:id="92" w:name="_Toc185374975"/>
-      <w:bookmarkStart w:id="93" w:name="_Toc185375169"/>
-      <w:bookmarkStart w:id="94" w:name="_Toc185375712"/>
-      <w:bookmarkStart w:id="95" w:name="_Toc185376670"/>
-      <w:bookmarkStart w:id="96" w:name="_Toc185414363"/>
-      <w:bookmarkEnd w:id="91"/>
-      <w:bookmarkEnd w:id="92"/>
-      <w:bookmarkEnd w:id="93"/>
-      <w:r>
-        <w:lastRenderedPageBreak/>
-        <w:t>PHÂN TÍCH THIẾT KẾ HỆ THỐNG</w:t>
-      </w:r>
-      <w:bookmarkEnd w:id="94"/>
-      <w:bookmarkEnd w:id="95"/>
-      <w:bookmarkEnd w:id="96"/>
-    </w:p>
-    <w:p>
-      <w:pPr>
-        <w:pStyle w:val="Heading2"/>
-      </w:pPr>
-      <w:bookmarkStart w:id="97" w:name="_Toc185414364"/>
-      <w:bookmarkEnd w:id="97"/>
-    </w:p>
-    <w:p>
-      <w:pPr>
-        <w:pStyle w:val="Tables"/>
-      </w:pPr>
-    </w:p>
-    <w:p>
-      <w:pPr>
-        <w:pStyle w:val="Heading1"/>
-      </w:pPr>
-      <w:bookmarkStart w:id="98" w:name="_Toc185414365"/>
-      <w:bookmarkEnd w:id="98"/>
-    </w:p>
-    <w:p>
-      <w:pPr>
-        <w:pStyle w:val="Heading11"/>
-        <w:rPr>
-          <w:lang w:val="vi-VN"/>
-        </w:rPr>
-      </w:pPr>
-      <w:bookmarkStart w:id="99" w:name="_Toc185414366"/>
+      <w:bookmarkStart w:id="48" w:name="_Toc185414366"/>
       <w:r>
         <w:rPr>
           <w:lang w:val="vi-VN"/>
@@ -3691,7 +3176,7 @@
         <w:lastRenderedPageBreak/>
         <w:t>KẾT LUẬN</w:t>
       </w:r>
-      <w:bookmarkEnd w:id="99"/>
+      <w:bookmarkEnd w:id="48"/>
     </w:p>
     <w:p>
       <w:r>
@@ -3743,12 +3228,12 @@
       <w:pPr>
         <w:pStyle w:val="Heading11"/>
       </w:pPr>
-      <w:bookmarkStart w:id="100" w:name="_Toc185414367"/>
+      <w:bookmarkStart w:id="49" w:name="_Toc185414367"/>
       <w:r>
         <w:lastRenderedPageBreak/>
         <w:t>TÀI LIỆU THAM KHẢO</w:t>
       </w:r>
-      <w:bookmarkEnd w:id="100"/>
+      <w:bookmarkEnd w:id="49"/>
     </w:p>
     <w:p>
       <w:pPr>
@@ -3803,7 +3288,7 @@
       <w:r>
         <w:t xml:space="preserve"> HaUI: </w:t>
       </w:r>
-      <w:hyperlink r:id="rId12" w:history="1">
+      <w:hyperlink r:id="rId10" w:history="1">
         <w:r>
           <w:rPr>
             <w:rStyle w:val="Hyperlink"/>
@@ -4391,7 +3876,7 @@
   <w:abstractNum w:abstractNumId="4" w15:restartNumberingAfterBreak="0">
     <w:nsid w:val="74936EA7"/>
     <w:multiLevelType w:val="multilevel"/>
-    <w:tmpl w:val="59BAB148"/>
+    <w:tmpl w:val="FB0462BA"/>
     <w:lvl w:ilvl="0">
       <w:start w:val="1"/>
       <w:numFmt w:val="decimal"/>
@@ -4451,6 +3936,7 @@
     <w:lvl w:ilvl="4">
       <w:start w:val="1"/>
       <w:numFmt w:val="decimal"/>
+      <w:lvlRestart w:val="1"/>
       <w:pStyle w:val="Figures"/>
       <w:suff w:val="nothing"/>
       <w:lvlText w:val="Hình %1.%5. "/>
@@ -4465,6 +3951,7 @@
     <w:lvl w:ilvl="5">
       <w:start w:val="1"/>
       <w:numFmt w:val="decimal"/>
+      <w:lvlRestart w:val="1"/>
       <w:pStyle w:val="Tables"/>
       <w:suff w:val="nothing"/>
       <w:lvlText w:val="Bảng %1.%6. "/>
@@ -4472,6 +3959,9 @@
       <w:pPr>
         <w:ind w:left="0" w:firstLine="0"/>
       </w:pPr>
+      <w:rPr>
+        <w:rFonts w:hint="default"/>
+      </w:rPr>
     </w:lvl>
     <w:lvl w:ilvl="6">
       <w:start w:val="1"/>

</xml_diff>